<commit_message>
more changes have been made
</commit_message>
<xml_diff>
--- a/Userrequirement/Non-functional_Requirement.docx
+++ b/Userrequirement/Non-functional_Requirement.docx
@@ -5,12 +5,14 @@
     <w:p>
       <w:pPr>
         <w:rPr>
-          <w:sz w:val="24"/>
-          <w:szCs w:val="24"/>
-        </w:rPr>
-      </w:pPr>
-      <w:r>
-        <w:rPr>
+          <w:rFonts w:ascii="Times New Roman" w:hAnsi="Times New Roman" w:cs="Times New Roman"/>
+          <w:sz w:val="24"/>
+          <w:szCs w:val="24"/>
+        </w:rPr>
+      </w:pPr>
+      <w:r>
+        <w:rPr>
+          <w:rFonts w:ascii="Times New Roman" w:hAnsi="Times New Roman" w:cs="Times New Roman"/>
           <w:sz w:val="24"/>
           <w:szCs w:val="24"/>
         </w:rPr>
@@ -19,196 +21,511 @@
     </w:p>
     <w:p>
       <w:pPr>
+        <w:pStyle w:val="ListParagraph"/>
         <w:numPr>
           <w:ilvl w:val="0"/>
-          <w:numId w:val="1"/>
+          <w:numId w:val="2"/>
         </w:numPr>
-        <w:rPr>
-          <w:sz w:val="24"/>
-          <w:szCs w:val="24"/>
-          <w:lang w:val="en-CA"/>
-        </w:rPr>
-      </w:pPr>
-      <w:r>
-        <w:rPr>
-          <w:sz w:val="24"/>
-          <w:szCs w:val="24"/>
-          <w:lang w:val="en-CA"/>
-        </w:rPr>
-        <w:t>Players are allowed to save the game progress at any time; program will ask for saving before exit (</w:t>
-      </w:r>
-      <w:r>
-        <w:rPr>
-          <w:rFonts w:ascii="Lato" w:eastAsia="Lato" w:hAnsi="Lato" w:cs="Lato"/>
-          <w:sz w:val="24"/>
-          <w:szCs w:val="24"/>
-          <w:lang w:val="en-CA"/>
-        </w:rPr>
-        <w:t>Recoverability requirement)</w:t>
-      </w:r>
-    </w:p>
-    <w:p>
-      <w:pPr>
+        <w:ind w:firstLineChars="0"/>
+        <w:rPr>
+          <w:rFonts w:ascii="Times New Roman" w:hAnsi="Times New Roman" w:cs="Times New Roman"/>
+          <w:sz w:val="24"/>
+          <w:szCs w:val="24"/>
+        </w:rPr>
+      </w:pPr>
+      <w:r>
+        <w:rPr>
+          <w:rFonts w:ascii="Times New Roman" w:hAnsi="Times New Roman" w:cs="Times New Roman"/>
+          <w:sz w:val="24"/>
+          <w:szCs w:val="24"/>
+          <w:lang w:val="en-CA"/>
+        </w:rPr>
+        <w:t>Usability requirement</w:t>
+      </w:r>
+      <w:r>
+        <w:rPr>
+          <w:rFonts w:ascii="Times New Roman" w:hAnsi="Times New Roman" w:cs="Times New Roman" w:hint="eastAsia"/>
+          <w:sz w:val="24"/>
+          <w:szCs w:val="24"/>
+          <w:lang w:val="en-CA"/>
+        </w:rPr>
+        <w:t>：</w:t>
+      </w:r>
+    </w:p>
+    <w:p>
+      <w:pPr>
+        <w:pStyle w:val="ListParagraph"/>
+        <w:numPr>
+          <w:ilvl w:val="1"/>
+          <w:numId w:val="2"/>
+        </w:numPr>
+        <w:ind w:firstLineChars="0"/>
+        <w:rPr>
+          <w:rFonts w:ascii="Times New Roman" w:hAnsi="Times New Roman" w:cs="Times New Roman"/>
+          <w:sz w:val="24"/>
+          <w:szCs w:val="24"/>
+          <w:lang w:val="en-CA"/>
+        </w:rPr>
+      </w:pPr>
+      <w:r>
+        <w:rPr>
+          <w:rFonts w:ascii="Times New Roman" w:hAnsi="Times New Roman" w:cs="Times New Roman" w:hint="eastAsia"/>
+          <w:sz w:val="24"/>
+          <w:szCs w:val="24"/>
+          <w:lang w:val="en-CA"/>
+        </w:rPr>
+        <w:t>User-friendly UI</w:t>
+      </w:r>
+      <w:r>
+        <w:rPr>
+          <w:rFonts w:ascii="Times New Roman" w:hAnsi="Times New Roman" w:cs="Times New Roman" w:hint="eastAsia"/>
+          <w:sz w:val="24"/>
+          <w:szCs w:val="24"/>
+          <w:lang w:val="en-CA"/>
+        </w:rPr>
+        <w:t xml:space="preserve">(e.g. </w:t>
+      </w:r>
+      <w:r>
+        <w:rPr>
+          <w:rFonts w:ascii="Times New Roman" w:hAnsi="Times New Roman" w:cs="Times New Roman"/>
+          <w:sz w:val="24"/>
+          <w:szCs w:val="24"/>
+          <w:lang w:val="en-CA"/>
+        </w:rPr>
+        <w:t>Players can find hints by clicking on an icon with a question mark</w:t>
+      </w:r>
+      <w:r>
+        <w:rPr>
+          <w:rFonts w:ascii="Times New Roman" w:hAnsi="Times New Roman" w:cs="Times New Roman" w:hint="eastAsia"/>
+          <w:sz w:val="24"/>
+          <w:szCs w:val="24"/>
+          <w:lang w:val="en-CA"/>
+        </w:rPr>
+        <w:t>)</w:t>
+      </w:r>
+    </w:p>
+    <w:p>
+      <w:pPr>
+        <w:pStyle w:val="ListParagraph"/>
+        <w:numPr>
+          <w:ilvl w:val="1"/>
+          <w:numId w:val="2"/>
+        </w:numPr>
+        <w:ind w:firstLineChars="0"/>
+        <w:rPr>
+          <w:rFonts w:ascii="Times New Roman" w:hAnsi="Times New Roman" w:cs="Times New Roman"/>
+          <w:sz w:val="24"/>
+          <w:szCs w:val="24"/>
+          <w:lang w:val="en-CA"/>
+        </w:rPr>
+      </w:pPr>
+      <w:r>
+        <w:rPr>
+          <w:rFonts w:ascii="Times New Roman" w:hAnsi="Times New Roman" w:cs="Times New Roman" w:hint="eastAsia"/>
+          <w:sz w:val="24"/>
+          <w:szCs w:val="24"/>
+          <w:lang w:val="en-CA"/>
+        </w:rPr>
+        <w:t xml:space="preserve">A clear menu for directions to each part of tutorial need to </w:t>
+      </w:r>
+    </w:p>
+    <w:p>
+      <w:pPr>
+        <w:pStyle w:val="ListParagraph"/>
+        <w:ind w:left="1560" w:firstLineChars="0" w:firstLine="0"/>
+        <w:rPr>
+          <w:rFonts w:ascii="Times New Roman" w:hAnsi="Times New Roman" w:cs="Times New Roman"/>
+          <w:sz w:val="24"/>
+          <w:szCs w:val="24"/>
+          <w:lang w:val="en-CA"/>
+        </w:rPr>
+      </w:pPr>
+      <w:r>
+        <w:rPr>
+          <w:rFonts w:ascii="Times New Roman" w:hAnsi="Times New Roman" w:cs="Times New Roman" w:hint="eastAsia"/>
+          <w:sz w:val="24"/>
+          <w:szCs w:val="24"/>
+          <w:lang w:val="en-CA"/>
+        </w:rPr>
+        <w:t>be supported.</w:t>
+      </w:r>
+    </w:p>
+    <w:p>
+      <w:pPr>
+        <w:pStyle w:val="ListParagraph"/>
+        <w:ind w:left="1560" w:firstLineChars="0" w:firstLine="0"/>
+        <w:rPr>
+          <w:rFonts w:ascii="Times New Roman" w:hAnsi="Times New Roman" w:cs="Times New Roman" w:hint="eastAsia"/>
+          <w:sz w:val="24"/>
+          <w:szCs w:val="24"/>
+          <w:lang w:val="en-CA"/>
+        </w:rPr>
+      </w:pPr>
+    </w:p>
+    <w:p>
+      <w:pPr>
+        <w:pStyle w:val="ListParagraph"/>
         <w:numPr>
           <w:ilvl w:val="0"/>
-          <w:numId w:val="1"/>
+          <w:numId w:val="2"/>
         </w:numPr>
-        <w:rPr>
-          <w:sz w:val="24"/>
-          <w:szCs w:val="24"/>
-          <w:lang w:val="en-CA"/>
-        </w:rPr>
-      </w:pPr>
-      <w:r>
-        <w:rPr>
-          <w:sz w:val="24"/>
-          <w:szCs w:val="24"/>
-          <w:lang w:val="en-CA"/>
-        </w:rPr>
-        <w:t>Players can find hints by clicking on an icon with a question mark (Usability requirement)</w:t>
-      </w:r>
-    </w:p>
-    <w:p>
-      <w:pPr>
+        <w:ind w:firstLineChars="0"/>
+        <w:rPr>
+          <w:rFonts w:ascii="Times New Roman" w:hAnsi="Times New Roman" w:cs="Times New Roman"/>
+          <w:sz w:val="24"/>
+          <w:szCs w:val="24"/>
+          <w:lang w:val="en-CA"/>
+        </w:rPr>
+      </w:pPr>
+      <w:r>
+        <w:rPr>
+          <w:rFonts w:ascii="Times New Roman" w:eastAsia="Lato" w:hAnsi="Times New Roman" w:cs="Times New Roman"/>
+          <w:sz w:val="24"/>
+          <w:szCs w:val="24"/>
+          <w:lang w:val="en-CA"/>
+        </w:rPr>
+        <w:t>Recoverability requirement</w:t>
+      </w:r>
+      <w:r>
+        <w:rPr>
+          <w:rFonts w:ascii="Times New Roman" w:hAnsi="Times New Roman" w:cs="Times New Roman" w:hint="eastAsia"/>
+          <w:sz w:val="24"/>
+          <w:szCs w:val="24"/>
+          <w:lang w:val="en-CA"/>
+        </w:rPr>
+        <w:t xml:space="preserve">: </w:t>
+      </w:r>
+    </w:p>
+    <w:p>
+      <w:pPr>
+        <w:pStyle w:val="ListParagraph"/>
+        <w:numPr>
+          <w:ilvl w:val="1"/>
+          <w:numId w:val="2"/>
+        </w:numPr>
+        <w:ind w:firstLineChars="0"/>
+        <w:rPr>
+          <w:rFonts w:ascii="Times New Roman" w:hAnsi="Times New Roman" w:cs="Times New Roman"/>
+          <w:sz w:val="24"/>
+          <w:szCs w:val="24"/>
+          <w:lang w:val="en-CA"/>
+        </w:rPr>
+      </w:pPr>
+      <w:r>
+        <w:rPr>
+          <w:rFonts w:ascii="Times New Roman" w:hAnsi="Times New Roman" w:cs="Times New Roman" w:hint="eastAsia"/>
+          <w:sz w:val="24"/>
+          <w:szCs w:val="24"/>
+          <w:lang w:val="en-CA"/>
+        </w:rPr>
+        <w:t xml:space="preserve">Codes Saving: </w:t>
+      </w:r>
+      <w:r>
+        <w:rPr>
+          <w:rFonts w:ascii="Times New Roman" w:hAnsi="Times New Roman" w:cs="Times New Roman" w:hint="eastAsia"/>
+          <w:sz w:val="24"/>
+          <w:szCs w:val="24"/>
+          <w:lang w:val="en-CA"/>
+        </w:rPr>
+        <w:t>the w</w:t>
+      </w:r>
+      <w:r>
+        <w:rPr>
+          <w:rFonts w:ascii="Times New Roman" w:hAnsi="Times New Roman" w:cs="Times New Roman" w:hint="eastAsia"/>
+          <w:sz w:val="24"/>
+          <w:szCs w:val="24"/>
+          <w:lang w:val="en-CA"/>
+        </w:rPr>
+        <w:t xml:space="preserve">ebsite </w:t>
+      </w:r>
+      <w:r>
+        <w:rPr>
+          <w:rFonts w:ascii="Times New Roman" w:hAnsi="Times New Roman" w:cs="Times New Roman" w:hint="eastAsia"/>
+          <w:sz w:val="24"/>
+          <w:szCs w:val="24"/>
+          <w:lang w:val="en-CA"/>
+        </w:rPr>
+        <w:t>can save users’progress automatically like Jupyter NoteBook.</w:t>
+      </w:r>
+    </w:p>
+    <w:p>
+      <w:pPr>
+        <w:pStyle w:val="ListParagraph"/>
+        <w:numPr>
+          <w:ilvl w:val="1"/>
+          <w:numId w:val="2"/>
+        </w:numPr>
+        <w:ind w:firstLineChars="0"/>
+        <w:rPr>
+          <w:rFonts w:ascii="Times New Roman" w:hAnsi="Times New Roman" w:cs="Times New Roman"/>
+          <w:sz w:val="24"/>
+          <w:szCs w:val="24"/>
+          <w:lang w:val="en-CA"/>
+        </w:rPr>
+      </w:pPr>
+      <w:r>
+        <w:rPr>
+          <w:rFonts w:ascii="Times New Roman" w:hAnsi="Times New Roman" w:cs="Times New Roman" w:hint="eastAsia"/>
+          <w:sz w:val="24"/>
+          <w:szCs w:val="24"/>
+          <w:lang w:val="en-CA"/>
+        </w:rPr>
+        <w:t>The website will keep deleted files for 30 days.</w:t>
+      </w:r>
+    </w:p>
+    <w:p>
+      <w:pPr>
+        <w:ind w:left="1140"/>
+        <w:rPr>
+          <w:rFonts w:ascii="Times New Roman" w:hAnsi="Times New Roman" w:cs="Times New Roman" w:hint="eastAsia"/>
+          <w:sz w:val="24"/>
+          <w:szCs w:val="24"/>
+          <w:lang w:val="en-CA"/>
+        </w:rPr>
+      </w:pPr>
+    </w:p>
+    <w:p>
+      <w:pPr>
+        <w:pStyle w:val="ListParagraph"/>
         <w:numPr>
           <w:ilvl w:val="0"/>
-          <w:numId w:val="1"/>
+          <w:numId w:val="2"/>
         </w:numPr>
-        <w:rPr>
-          <w:sz w:val="24"/>
-          <w:szCs w:val="24"/>
-        </w:rPr>
-      </w:pPr>
-      <w:r>
-        <w:rPr>
-          <w:sz w:val="24"/>
-          <w:szCs w:val="24"/>
-          <w:lang w:val="en-CA"/>
-        </w:rPr>
-        <w:t xml:space="preserve">Players can not attack any NPCs in this game because the primary users are children below 18 years old. </w:t>
-      </w:r>
-      <w:r>
-        <w:rPr>
-          <w:sz w:val="24"/>
-          <w:szCs w:val="24"/>
-        </w:rPr>
-        <w:t>(Regulatory requirement)</w:t>
-      </w:r>
-    </w:p>
-    <w:p>
-      <w:pPr>
+        <w:ind w:firstLineChars="0"/>
+        <w:rPr>
+          <w:rFonts w:ascii="Times New Roman" w:hAnsi="Times New Roman" w:cs="Times New Roman"/>
+          <w:sz w:val="24"/>
+          <w:szCs w:val="24"/>
+          <w:lang w:val="en-CA"/>
+        </w:rPr>
+      </w:pPr>
+      <w:r>
+        <w:rPr>
+          <w:rFonts w:ascii="Times New Roman" w:hAnsi="Times New Roman" w:cs="Times New Roman"/>
+          <w:sz w:val="24"/>
+          <w:szCs w:val="24"/>
+        </w:rPr>
+        <w:t>Reliability requirement</w:t>
+      </w:r>
+      <w:r>
+        <w:rPr>
+          <w:rFonts w:ascii="Times New Roman" w:hAnsi="Times New Roman" w:cs="Times New Roman" w:hint="eastAsia"/>
+          <w:sz w:val="24"/>
+          <w:szCs w:val="24"/>
+        </w:rPr>
+        <w:t>:</w:t>
+      </w:r>
+      <w:r>
+        <w:rPr>
+          <w:rFonts w:ascii="Times New Roman" w:hAnsi="Times New Roman" w:cs="Times New Roman" w:hint="eastAsia"/>
+          <w:sz w:val="24"/>
+          <w:szCs w:val="24"/>
+        </w:rPr>
+        <w:t xml:space="preserve"> </w:t>
+      </w:r>
+    </w:p>
+    <w:p>
+      <w:pPr>
+        <w:pStyle w:val="ListParagraph"/>
+        <w:numPr>
+          <w:ilvl w:val="1"/>
+          <w:numId w:val="2"/>
+        </w:numPr>
+        <w:ind w:firstLineChars="0"/>
+        <w:rPr>
+          <w:rFonts w:ascii="Times New Roman" w:hAnsi="Times New Roman" w:cs="Times New Roman"/>
+          <w:sz w:val="24"/>
+          <w:szCs w:val="24"/>
+          <w:lang w:val="en-CA"/>
+        </w:rPr>
+      </w:pPr>
+      <w:r>
+        <w:rPr>
+          <w:rFonts w:ascii="Times New Roman" w:hAnsi="Times New Roman" w:cs="Times New Roman"/>
+          <w:sz w:val="24"/>
+          <w:szCs w:val="24"/>
+          <w:lang w:val="en-CA"/>
+        </w:rPr>
+        <w:t>System will automatically shut down the program and return an error report when a student</w:t>
+      </w:r>
+      <w:r>
+        <w:rPr>
+          <w:rFonts w:ascii="Times New Roman" w:hAnsi="Times New Roman" w:cs="Times New Roman"/>
+          <w:sz w:val="24"/>
+          <w:szCs w:val="24"/>
+          <w:lang w:val="en-CA"/>
+        </w:rPr>
+        <w:t xml:space="preserve"> is trying to test a code with bugs. e.g. infinite loop.</w:t>
+      </w:r>
+    </w:p>
+    <w:p>
+      <w:pPr>
+        <w:pStyle w:val="ListParagraph"/>
+        <w:ind w:left="1560" w:firstLineChars="0" w:firstLine="0"/>
+        <w:rPr>
+          <w:rFonts w:ascii="Times New Roman" w:hAnsi="Times New Roman" w:cs="Times New Roman" w:hint="eastAsia"/>
+          <w:sz w:val="24"/>
+          <w:szCs w:val="24"/>
+          <w:lang w:val="en-CA"/>
+        </w:rPr>
+      </w:pPr>
+    </w:p>
+    <w:p>
+      <w:pPr>
+        <w:pStyle w:val="ListParagraph"/>
         <w:numPr>
           <w:ilvl w:val="0"/>
-          <w:numId w:val="1"/>
+          <w:numId w:val="2"/>
         </w:numPr>
-        <w:rPr>
-          <w:sz w:val="24"/>
-          <w:szCs w:val="24"/>
-        </w:rPr>
-      </w:pPr>
-      <w:r>
-        <w:rPr>
-          <w:sz w:val="24"/>
-          <w:szCs w:val="24"/>
-          <w:lang w:val="en-CA"/>
-        </w:rPr>
-        <w:t xml:space="preserve">System will automatically shut down </w:t>
-      </w:r>
-      <w:r>
-        <w:rPr>
-          <w:sz w:val="24"/>
-          <w:szCs w:val="24"/>
-          <w:lang w:val="en-CA"/>
-        </w:rPr>
-        <w:t xml:space="preserve">the program and return an error report when a student is trying to test a code with bugs. e.g. infinite loop. </w:t>
-      </w:r>
-      <w:r>
-        <w:rPr>
-          <w:sz w:val="24"/>
-          <w:szCs w:val="24"/>
-        </w:rPr>
-        <w:t>(Reliability requirement)</w:t>
-      </w:r>
-    </w:p>
-    <w:p>
-      <w:pPr>
+        <w:ind w:firstLineChars="0"/>
+        <w:rPr>
+          <w:rFonts w:ascii="Times New Roman" w:hAnsi="Times New Roman" w:cs="Times New Roman"/>
+          <w:sz w:val="24"/>
+          <w:szCs w:val="24"/>
+          <w:lang w:val="en-CA"/>
+        </w:rPr>
+      </w:pPr>
+      <w:r>
+        <w:rPr>
+          <w:rFonts w:ascii="Times New Roman" w:hAnsi="Times New Roman" w:cs="Times New Roman"/>
+          <w:color w:val="222222"/>
+          <w:sz w:val="24"/>
+          <w:szCs w:val="24"/>
+          <w:lang w:val="en-CA"/>
+        </w:rPr>
+        <w:t>Security requirement</w:t>
+      </w:r>
+      <w:r>
+        <w:rPr>
+          <w:rFonts w:ascii="Times New Roman" w:hAnsi="Times New Roman" w:cs="Times New Roman" w:hint="eastAsia"/>
+          <w:color w:val="222222"/>
+          <w:sz w:val="24"/>
+          <w:szCs w:val="24"/>
+          <w:lang w:val="en-CA"/>
+        </w:rPr>
+        <w:t>:</w:t>
+      </w:r>
+    </w:p>
+    <w:p>
+      <w:pPr>
+        <w:pStyle w:val="ListParagraph"/>
         <w:numPr>
-          <w:ilvl w:val="0"/>
-          <w:numId w:val="1"/>
+          <w:ilvl w:val="1"/>
+          <w:numId w:val="2"/>
         </w:numPr>
-        <w:rPr>
-          <w:sz w:val="24"/>
-          <w:szCs w:val="24"/>
-        </w:rPr>
-      </w:pPr>
-      <w:r>
-        <w:rPr>
-          <w:sz w:val="24"/>
-          <w:szCs w:val="24"/>
-          <w:lang w:val="en-CA"/>
-        </w:rPr>
-        <w:t xml:space="preserve">After every successful attempt, the game will return a summary of how well the player did during this lesson, including </w:t>
-      </w:r>
-      <w:r>
-        <w:rPr>
-          <w:sz w:val="24"/>
-          <w:szCs w:val="24"/>
-          <w:lang w:val="en-CA"/>
-        </w:rPr>
-        <w:t xml:space="preserve">the time consumed, lines of code, and total attempts. </w:t>
-      </w:r>
-      <w:r>
-        <w:rPr>
-          <w:sz w:val="24"/>
-          <w:szCs w:val="24"/>
-        </w:rPr>
-        <w:t>(</w:t>
-      </w:r>
-      <w:r>
-        <w:rPr>
+        <w:ind w:firstLineChars="0"/>
+        <w:rPr>
+          <w:rFonts w:ascii="Times New Roman" w:hAnsi="Times New Roman" w:cs="Times New Roman"/>
+          <w:sz w:val="24"/>
+          <w:szCs w:val="24"/>
+          <w:lang w:val="en-CA"/>
+        </w:rPr>
+      </w:pPr>
+      <w:r>
+        <w:rPr>
+          <w:rFonts w:ascii="Times New Roman" w:hAnsi="Times New Roman" w:cs="Times New Roman"/>
           <w:color w:val="222222"/>
-          <w:sz w:val="25"/>
-          <w:szCs w:val="25"/>
-        </w:rPr>
-        <w:t>Usability requirement)</w:t>
-      </w:r>
-    </w:p>
-    <w:p>
-      <w:pPr>
-        <w:numPr>
-          <w:ilvl w:val="0"/>
-          <w:numId w:val="1"/>
-        </w:numPr>
-        <w:rPr>
-          <w:sz w:val="24"/>
-          <w:szCs w:val="24"/>
-          <w:lang w:val="en-CA"/>
-        </w:rPr>
-      </w:pPr>
-      <w:r>
-        <w:rPr>
-          <w:rFonts w:hint="eastAsia"/>
+          <w:sz w:val="24"/>
+          <w:szCs w:val="24"/>
+          <w:lang w:val="en-CA"/>
+        </w:rPr>
+        <w:t xml:space="preserve">Data will be saved </w:t>
+      </w:r>
+      <w:r>
+        <w:rPr>
+          <w:rFonts w:ascii="Times New Roman" w:hAnsi="Times New Roman" w:cs="Times New Roman" w:hint="eastAsia"/>
           <w:color w:val="222222"/>
-          <w:sz w:val="25"/>
-          <w:szCs w:val="25"/>
-          <w:lang w:val="en-CA"/>
-        </w:rPr>
-        <w:t xml:space="preserve">Data will be saved </w:t>
-      </w:r>
-      <w:r>
-        <w:rPr>
-          <w:rFonts w:hint="eastAsia"/>
+          <w:sz w:val="24"/>
+          <w:szCs w:val="24"/>
+          <w:lang w:val="en-CA"/>
+        </w:rPr>
+        <w:t>online</w:t>
+      </w:r>
+      <w:r>
+        <w:rPr>
+          <w:rFonts w:ascii="Times New Roman" w:hAnsi="Times New Roman" w:cs="Times New Roman"/>
           <w:color w:val="222222"/>
-          <w:sz w:val="25"/>
-          <w:szCs w:val="25"/>
-          <w:lang w:val="en-CA"/>
-        </w:rPr>
-        <w:t>in a computers. No one is allowed to change other’s progress.(Security requirement)</w:t>
-      </w:r>
-    </w:p>
-    <w:p>
-      <w:pPr>
-        <w:rPr>
+          <w:sz w:val="24"/>
+          <w:szCs w:val="24"/>
+          <w:lang w:val="en-CA"/>
+        </w:rPr>
+        <w:t>. No one is allowed to change other’s progress.</w:t>
+      </w:r>
+    </w:p>
+    <w:p>
+      <w:pPr>
+        <w:rPr>
+          <w:rFonts w:ascii="Times New Roman" w:hAnsi="Times New Roman" w:cs="Times New Roman" w:hint="eastAsia"/>
+          <w:sz w:val="24"/>
+          <w:szCs w:val="24"/>
+          <w:lang w:val="en-CA"/>
+        </w:rPr>
+      </w:pPr>
+    </w:p>
+    <w:p>
+      <w:pPr>
+        <w:rPr>
+          <w:rFonts w:ascii="Times New Roman" w:hAnsi="Times New Roman" w:cs="Times New Roman"/>
+          <w:sz w:val="24"/>
+          <w:szCs w:val="24"/>
+          <w:lang w:val="en-CA"/>
+        </w:rPr>
+      </w:pPr>
+    </w:p>
+    <w:p>
+      <w:pPr>
+        <w:rPr>
+          <w:rFonts w:ascii="Times New Roman" w:hAnsi="Times New Roman" w:cs="Times New Roman"/>
+          <w:sz w:val="24"/>
+          <w:szCs w:val="24"/>
+          <w:lang w:val="en-CA"/>
+        </w:rPr>
+      </w:pPr>
+    </w:p>
+    <w:p>
+      <w:pPr>
+        <w:rPr>
+          <w:rFonts w:ascii="Times New Roman" w:hAnsi="Times New Roman" w:cs="Times New Roman"/>
+          <w:sz w:val="24"/>
+          <w:szCs w:val="24"/>
+          <w:lang w:val="en-CA"/>
+        </w:rPr>
+      </w:pPr>
+    </w:p>
+    <w:p>
+      <w:pPr>
+        <w:rPr>
+          <w:rFonts w:ascii="Times New Roman" w:hAnsi="Times New Roman" w:cs="Times New Roman"/>
+          <w:sz w:val="24"/>
+          <w:szCs w:val="24"/>
+          <w:lang w:val="en-CA"/>
+        </w:rPr>
+      </w:pPr>
+    </w:p>
+    <w:p>
+      <w:pPr>
+        <w:rPr>
+          <w:rFonts w:ascii="Times New Roman" w:hAnsi="Times New Roman" w:cs="Times New Roman"/>
+          <w:sz w:val="24"/>
+          <w:szCs w:val="24"/>
+          <w:lang w:val="en-CA"/>
+        </w:rPr>
+      </w:pPr>
+    </w:p>
+    <w:p>
+      <w:pPr>
+        <w:rPr>
+          <w:rFonts w:ascii="Times New Roman" w:hAnsi="Times New Roman" w:cs="Times New Roman" w:hint="eastAsia"/>
+          <w:sz w:val="24"/>
+          <w:szCs w:val="24"/>
+          <w:lang w:val="en-CA"/>
+        </w:rPr>
+      </w:pPr>
+    </w:p>
+    <w:p>
+      <w:pPr>
+        <w:rPr>
+          <w:rFonts w:ascii="Times New Roman" w:hAnsi="Times New Roman" w:cs="Times New Roman"/>
           <w:sz w:val="24"/>
           <w:szCs w:val="24"/>
           <w:lang w:val="en-CA"/>
@@ -340,8 +657,100 @@
       </w:rPr>
     </w:lvl>
   </w:abstractNum>
+  <w:abstractNum w:abstractNumId="1" w15:restartNumberingAfterBreak="0">
+    <w:nsid w:val="50872421"/>
+    <w:multiLevelType w:val="hybridMultilevel"/>
+    <w:tmpl w:val="04A819AC"/>
+    <w:lvl w:ilvl="0" w:tplc="81D4312E">
+      <w:start w:val="1"/>
+      <w:numFmt w:val="decimal"/>
+      <w:lvlText w:val="%1."/>
+      <w:lvlJc w:val="left"/>
+      <w:pPr>
+        <w:ind w:left="1080" w:hanging="360"/>
+      </w:pPr>
+      <w:rPr>
+        <w:rFonts w:hint="default"/>
+      </w:rPr>
+    </w:lvl>
+    <w:lvl w:ilvl="1" w:tplc="04090019">
+      <w:start w:val="1"/>
+      <w:numFmt w:val="lowerLetter"/>
+      <w:lvlText w:val="%2)"/>
+      <w:lvlJc w:val="left"/>
+      <w:pPr>
+        <w:ind w:left="1560" w:hanging="420"/>
+      </w:pPr>
+    </w:lvl>
+    <w:lvl w:ilvl="2" w:tplc="0409001B" w:tentative="1">
+      <w:start w:val="1"/>
+      <w:numFmt w:val="lowerRoman"/>
+      <w:lvlText w:val="%3."/>
+      <w:lvlJc w:val="right"/>
+      <w:pPr>
+        <w:ind w:left="1980" w:hanging="420"/>
+      </w:pPr>
+    </w:lvl>
+    <w:lvl w:ilvl="3" w:tplc="0409000F" w:tentative="1">
+      <w:start w:val="1"/>
+      <w:numFmt w:val="decimal"/>
+      <w:lvlText w:val="%4."/>
+      <w:lvlJc w:val="left"/>
+      <w:pPr>
+        <w:ind w:left="2400" w:hanging="420"/>
+      </w:pPr>
+    </w:lvl>
+    <w:lvl w:ilvl="4" w:tplc="04090019" w:tentative="1">
+      <w:start w:val="1"/>
+      <w:numFmt w:val="lowerLetter"/>
+      <w:lvlText w:val="%5)"/>
+      <w:lvlJc w:val="left"/>
+      <w:pPr>
+        <w:ind w:left="2820" w:hanging="420"/>
+      </w:pPr>
+    </w:lvl>
+    <w:lvl w:ilvl="5" w:tplc="0409001B" w:tentative="1">
+      <w:start w:val="1"/>
+      <w:numFmt w:val="lowerRoman"/>
+      <w:lvlText w:val="%6."/>
+      <w:lvlJc w:val="right"/>
+      <w:pPr>
+        <w:ind w:left="3240" w:hanging="420"/>
+      </w:pPr>
+    </w:lvl>
+    <w:lvl w:ilvl="6" w:tplc="0409000F" w:tentative="1">
+      <w:start w:val="1"/>
+      <w:numFmt w:val="decimal"/>
+      <w:lvlText w:val="%7."/>
+      <w:lvlJc w:val="left"/>
+      <w:pPr>
+        <w:ind w:left="3660" w:hanging="420"/>
+      </w:pPr>
+    </w:lvl>
+    <w:lvl w:ilvl="7" w:tplc="04090019" w:tentative="1">
+      <w:start w:val="1"/>
+      <w:numFmt w:val="lowerLetter"/>
+      <w:lvlText w:val="%8)"/>
+      <w:lvlJc w:val="left"/>
+      <w:pPr>
+        <w:ind w:left="4080" w:hanging="420"/>
+      </w:pPr>
+    </w:lvl>
+    <w:lvl w:ilvl="8" w:tplc="0409001B" w:tentative="1">
+      <w:start w:val="1"/>
+      <w:numFmt w:val="lowerRoman"/>
+      <w:lvlText w:val="%9."/>
+      <w:lvlJc w:val="right"/>
+      <w:pPr>
+        <w:ind w:left="4500" w:hanging="420"/>
+      </w:pPr>
+    </w:lvl>
+  </w:abstractNum>
   <w:num w:numId="1">
     <w:abstractNumId w:val="0"/>
+  </w:num>
+  <w:num w:numId="2">
+    <w:abstractNumId w:val="1"/>
   </w:num>
 </w:numbering>
 </file>
@@ -919,6 +1328,16 @@
       <w:szCs w:val="30"/>
     </w:rPr>
   </w:style>
+  <w:style w:type="paragraph" w:styleId="ListParagraph">
+    <w:name w:val="List Paragraph"/>
+    <w:basedOn w:val="Normal"/>
+    <w:uiPriority w:val="34"/>
+    <w:qFormat/>
+    <w:rsid w:val="00DF0161"/>
+    <w:pPr>
+      <w:ind w:firstLineChars="200" w:firstLine="420"/>
+    </w:pPr>
+  </w:style>
 </w:styles>
 </file>
 

</xml_diff>